<commit_message>
Updates to Homework 1
</commit_message>
<xml_diff>
--- a/Homework/Homework1/CSC_204_HOMEWORK_01_FA_17.docx
+++ b/Homework/Homework1/CSC_204_HOMEWORK_01_FA_17.docx
@@ -1,6 +1,6 @@
 
 <file path=word/document.xml><?xml version="1.0" encoding="utf-8"?>
-<w:document xmlns:wpc="http://schemas.microsoft.com/office/word/2010/wordprocessingCanvas" xmlns:cx="http://schemas.microsoft.com/office/drawing/2014/chartex" xmlns:cx1="http://schemas.microsoft.com/office/drawing/2015/9/8/chartex" xmlns:cx2="http://schemas.microsoft.com/office/drawing/2015/10/21/chartex" xmlns:cx3="http://schemas.microsoft.com/office/drawing/2016/5/9/chartex" xmlns:cx4="http://schemas.microsoft.com/office/drawing/2016/5/10/chartex" xmlns:cx5="http://schemas.microsoft.com/office/drawing/2016/5/11/chartex" xmlns:mc="http://schemas.openxmlformats.org/markup-compatibility/2006" xmlns:o="urn:schemas-microsoft-com:office:office" xmlns:r="http://schemas.openxmlformats.org/officeDocument/2006/relationships" xmlns:m="http://schemas.openxmlformats.org/officeDocument/2006/math" xmlns:v="urn:schemas-microsoft-com:vml" xmlns:wp14="http://schemas.microsoft.com/office/word/2010/wordprocessingDrawing" xmlns:wp="http://schemas.openxmlformats.org/drawingml/2006/wordprocessingDrawing" xmlns:w10="urn:schemas-microsoft-com:office:word" xmlns:w="http://schemas.openxmlformats.org/wordprocessingml/2006/main" xmlns:w14="http://schemas.microsoft.com/office/word/2010/wordml" xmlns:w15="http://schemas.microsoft.com/office/word/2012/wordml" xmlns:w16se="http://schemas.microsoft.com/office/word/2015/wordml/symex" xmlns:wpg="http://schemas.microsoft.com/office/word/2010/wordprocessingGroup" xmlns:wpi="http://schemas.microsoft.com/office/word/2010/wordprocessingInk" xmlns:wne="http://schemas.microsoft.com/office/word/2006/wordml" xmlns:wps="http://schemas.microsoft.com/office/word/2010/wordprocessingShape" mc:Ignorable="w14 w15 w16se wp14">
+<w:document xmlns:wpc="http://schemas.microsoft.com/office/word/2010/wordprocessingCanvas" xmlns:cx="http://schemas.microsoft.com/office/drawing/2014/chartex" xmlns:cx1="http://schemas.microsoft.com/office/drawing/2015/9/8/chartex" xmlns:cx2="http://schemas.microsoft.com/office/drawing/2015/10/21/chartex" xmlns:cx3="http://schemas.microsoft.com/office/drawing/2016/5/9/chartex" xmlns:cx4="http://schemas.microsoft.com/office/drawing/2016/5/10/chartex" xmlns:cx5="http://schemas.microsoft.com/office/drawing/2016/5/11/chartex" xmlns:cx6="http://schemas.microsoft.com/office/drawing/2016/5/12/chartex" xmlns:cx7="http://schemas.microsoft.com/office/drawing/2016/5/13/chartex" xmlns:cx8="http://schemas.microsoft.com/office/drawing/2016/5/14/chartex" xmlns:mc="http://schemas.openxmlformats.org/markup-compatibility/2006" xmlns:aink="http://schemas.microsoft.com/office/drawing/2016/ink" xmlns:am3d="http://schemas.microsoft.com/office/drawing/2017/model3d" xmlns:o="urn:schemas-microsoft-com:office:office" xmlns:r="http://schemas.openxmlformats.org/officeDocument/2006/relationships" xmlns:m="http://schemas.openxmlformats.org/officeDocument/2006/math" xmlns:v="urn:schemas-microsoft-com:vml" xmlns:wp14="http://schemas.microsoft.com/office/word/2010/wordprocessingDrawing" xmlns:wp="http://schemas.openxmlformats.org/drawingml/2006/wordprocessingDrawing" xmlns:w10="urn:schemas-microsoft-com:office:word" xmlns:w="http://schemas.openxmlformats.org/wordprocessingml/2006/main" xmlns:w14="http://schemas.microsoft.com/office/word/2010/wordml" xmlns:w15="http://schemas.microsoft.com/office/word/2012/wordml" xmlns:w16cid="http://schemas.microsoft.com/office/word/2016/wordml/cid" xmlns:w16se="http://schemas.microsoft.com/office/word/2015/wordml/symex" xmlns:wpg="http://schemas.microsoft.com/office/word/2010/wordprocessingGroup" xmlns:wpi="http://schemas.microsoft.com/office/word/2010/wordprocessingInk" xmlns:wne="http://schemas.microsoft.com/office/word/2006/wordml" xmlns:wps="http://schemas.microsoft.com/office/word/2010/wordprocessingShape" mc:Ignorable="w14 w15 w16se w16cid wp14">
   <w:body>
     <w:tbl>
       <w:tblPr>
@@ -55,6 +55,13 @@
                 <w:i/>
               </w:rPr>
             </w:pPr>
+            <w:r>
+              <w:rPr>
+                <w:b/>
+                <w:i/>
+              </w:rPr>
+              <w:t>Luke Papademas</w:t>
+            </w:r>
           </w:p>
         </w:tc>
         <w:tc>
@@ -97,6 +104,13 @@
                 <w:b/>
               </w:rPr>
             </w:pPr>
+            <w:r>
+              <w:rPr>
+                <w:rFonts w:ascii="Tahoma" w:hAnsi="Tahoma"/>
+                <w:b/>
+              </w:rPr>
+              <w:t>6/9</w:t>
+            </w:r>
           </w:p>
         </w:tc>
       </w:tr>
@@ -1295,18 +1309,7 @@
           <w:sz w:val="20"/>
           <w:szCs w:val="20"/>
         </w:rPr>
-        <w:t>An Introduction to</w:t>
-      </w:r>
-      <w:bookmarkStart w:id="0" w:name="_GoBack"/>
-      <w:bookmarkEnd w:id="0"/>
-      <w:r>
-        <w:rPr>
-          <w:rFonts w:ascii="Arial" w:hAnsi="Arial"/>
-          <w:b/>
-          <w:sz w:val="20"/>
-          <w:szCs w:val="20"/>
-        </w:rPr>
-        <w:t xml:space="preserve"> C</w:t>
+        <w:t>An Introduction to C</w:t>
       </w:r>
       <w:r>
         <w:rPr>
@@ -1614,6 +1617,24 @@
                 <w:szCs w:val="22"/>
               </w:rPr>
             </w:pPr>
+            <w:r>
+              <w:rPr>
+                <w:rFonts w:ascii="Tahoma" w:hAnsi="Tahoma" w:cs="Tahoma"/>
+                <w:b/>
+                <w:sz w:val="22"/>
+                <w:szCs w:val="22"/>
+              </w:rPr>
+              <w:t xml:space="preserve">A distributed computing architecture whereby services are provided to users via web servers. Cloud computing architectures (such as Amazon and Google Cloud) provide SLAs to the users to determine the features and options available to the users. Cloud computing platforms can provide Saas, IaaS, PaaS, or all three depending on the provider. </w:t>
+            </w:r>
+            <w:r>
+              <w:rPr>
+                <w:rFonts w:ascii="Tahoma" w:hAnsi="Tahoma" w:cs="Tahoma"/>
+                <w:b/>
+                <w:sz w:val="22"/>
+                <w:szCs w:val="22"/>
+              </w:rPr>
+              <w:t>They also tend to provide elasticity, meaning that users can scale up or down depending on the resources required to perform their tasks.</w:t>
+            </w:r>
           </w:p>
           <w:p>
             <w:pPr>
@@ -1753,6 +1774,15 @@
                 <w:szCs w:val="22"/>
               </w:rPr>
             </w:pPr>
+            <w:r>
+              <w:rPr>
+                <w:rFonts w:ascii="Tahoma" w:hAnsi="Tahoma" w:cs="Tahoma"/>
+                <w:b/>
+                <w:sz w:val="22"/>
+                <w:szCs w:val="22"/>
+              </w:rPr>
+              <w:t>Electronic Numerical Integrator and Computer invented by John Mauchly and J Presper Eckert. It is a vacuum tube computer recognized as the first all electronic digital computer.</w:t>
+            </w:r>
           </w:p>
           <w:p>
             <w:pPr>
@@ -1917,6 +1947,34 @@
                 <w:szCs w:val="22"/>
               </w:rPr>
             </w:pPr>
+            <w:r>
+              <w:rPr>
+                <w:rFonts w:ascii="Tahoma" w:hAnsi="Tahoma" w:cs="Tahoma"/>
+                <w:b/>
+                <w:sz w:val="22"/>
+                <w:szCs w:val="22"/>
+              </w:rPr>
+              <w:t>A high level language is the 5</w:t>
+            </w:r>
+            <w:r>
+              <w:rPr>
+                <w:rFonts w:ascii="Tahoma" w:hAnsi="Tahoma" w:cs="Tahoma"/>
+                <w:b/>
+                <w:sz w:val="22"/>
+                <w:szCs w:val="22"/>
+                <w:vertAlign w:val="superscript"/>
+              </w:rPr>
+              <w:t>th</w:t>
+            </w:r>
+            <w:r>
+              <w:rPr>
+                <w:rFonts w:ascii="Tahoma" w:hAnsi="Tahoma" w:cs="Tahoma"/>
+                <w:b/>
+                <w:sz w:val="22"/>
+                <w:szCs w:val="22"/>
+              </w:rPr>
+              <w:t xml:space="preserve"> level of the computer level hierarchy. It is just below the user level and consist of languages such as C, C++, Fortran, Lisp, and Pascal. These languages are translated using compilers.</w:t>
+            </w:r>
           </w:p>
           <w:p>
             <w:pPr>
@@ -1982,7 +2040,6 @@
         </w:rPr>
         <w:tab/>
       </w:r>
-      <w:proofErr w:type="spellStart"/>
       <w:r>
         <w:rPr>
           <w:rFonts w:ascii="Tahoma" w:hAnsi="Tahoma" w:cs="Tahoma"/>
@@ -1993,7 +2050,6 @@
         </w:rPr>
         <w:t>nano</w:t>
       </w:r>
-      <w:proofErr w:type="spellEnd"/>
     </w:p>
     <w:p>
       <w:pPr>
@@ -2041,6 +2097,24 @@
                 <w:szCs w:val="22"/>
               </w:rPr>
             </w:pPr>
+            <w:r>
+              <w:rPr>
+                <w:rFonts w:ascii="Tahoma" w:hAnsi="Tahoma" w:cs="Tahoma"/>
+                <w:b/>
+                <w:sz w:val="22"/>
+                <w:szCs w:val="22"/>
+              </w:rPr>
+              <w:t xml:space="preserve">A prefix </w:t>
+            </w:r>
+            <w:r>
+              <w:rPr>
+                <w:rFonts w:ascii="Tahoma" w:hAnsi="Tahoma" w:cs="Tahoma"/>
+                <w:b/>
+                <w:sz w:val="22"/>
+                <w:szCs w:val="22"/>
+              </w:rPr>
+              <w:t>that represents 10^-9 (base 10) or 2^-40 (base 2).</w:t>
+            </w:r>
           </w:p>
           <w:p>
             <w:pPr>
@@ -2163,6 +2237,35 @@
                 <w:szCs w:val="22"/>
               </w:rPr>
             </w:pPr>
+            <w:r>
+              <w:rPr>
+                <w:rFonts w:ascii="Tahoma" w:hAnsi="Tahoma" w:cs="Tahoma"/>
+                <w:b/>
+                <w:sz w:val="22"/>
+                <w:szCs w:val="22"/>
+              </w:rPr>
+              <w:t xml:space="preserve">A theory developed Arthur Rock that builds off of Moore’s Law and states that the cost of capital equipment to build semiconductors will double every four years. The law indicates that we can continue to build better chips, but </w:t>
+            </w:r>
+            <w:r>
+              <w:rPr>
+                <w:rFonts w:ascii="Tahoma" w:hAnsi="Tahoma" w:cs="Tahoma"/>
+                <w:b/>
+                <w:sz w:val="22"/>
+                <w:szCs w:val="22"/>
+              </w:rPr>
+              <w:t xml:space="preserve">asks </w:t>
+            </w:r>
+            <w:bookmarkStart w:id="0" w:name="_GoBack"/>
+            <w:bookmarkEnd w:id="0"/>
+            <w:r>
+              <w:rPr>
+                <w:rFonts w:ascii="Tahoma" w:hAnsi="Tahoma" w:cs="Tahoma"/>
+                <w:b/>
+                <w:sz w:val="22"/>
+                <w:szCs w:val="22"/>
+              </w:rPr>
+              <w:t>will we be able to afford to build them?</w:t>
+            </w:r>
           </w:p>
           <w:p>
             <w:pPr>
@@ -2973,15 +3076,7 @@
           <w:sz w:val="22"/>
           <w:szCs w:val="22"/>
         </w:rPr>
-        <w:t xml:space="preserve">a look at </w:t>
-      </w:r>
-      <w:r>
-        <w:rPr>
-          <w:rFonts w:ascii="Tahoma" w:hAnsi="Tahoma" w:cs="Tahoma"/>
-          <w:sz w:val="22"/>
-          <w:szCs w:val="22"/>
-        </w:rPr>
-        <w:t>ad</w:t>
+        <w:t>a look at ad</w:t>
       </w:r>
       <w:r>
         <w:rPr>
@@ -3488,6 +3583,7 @@
                 <w:sz w:val="22"/>
                 <w:szCs w:val="22"/>
               </w:rPr>
+              <w:lastRenderedPageBreak/>
               <w:tab/>
             </w:r>
           </w:p>
@@ -4184,7 +4280,7 @@
 </file>
 
 <file path=word/endnotes.xml><?xml version="1.0" encoding="utf-8"?>
-<w:endnotes xmlns:wpc="http://schemas.microsoft.com/office/word/2010/wordprocessingCanvas" xmlns:cx="http://schemas.microsoft.com/office/drawing/2014/chartex" xmlns:cx1="http://schemas.microsoft.com/office/drawing/2015/9/8/chartex" xmlns:cx2="http://schemas.microsoft.com/office/drawing/2015/10/21/chartex" xmlns:cx3="http://schemas.microsoft.com/office/drawing/2016/5/9/chartex" xmlns:cx4="http://schemas.microsoft.com/office/drawing/2016/5/10/chartex" xmlns:cx5="http://schemas.microsoft.com/office/drawing/2016/5/11/chartex" xmlns:mc="http://schemas.openxmlformats.org/markup-compatibility/2006" xmlns:o="urn:schemas-microsoft-com:office:office" xmlns:r="http://schemas.openxmlformats.org/officeDocument/2006/relationships" xmlns:m="http://schemas.openxmlformats.org/officeDocument/2006/math" xmlns:v="urn:schemas-microsoft-com:vml" xmlns:wp14="http://schemas.microsoft.com/office/word/2010/wordprocessingDrawing" xmlns:wp="http://schemas.openxmlformats.org/drawingml/2006/wordprocessingDrawing" xmlns:w10="urn:schemas-microsoft-com:office:word" xmlns:w="http://schemas.openxmlformats.org/wordprocessingml/2006/main" xmlns:w14="http://schemas.microsoft.com/office/word/2010/wordml" xmlns:w15="http://schemas.microsoft.com/office/word/2012/wordml" xmlns:w16se="http://schemas.microsoft.com/office/word/2015/wordml/symex" xmlns:wpg="http://schemas.microsoft.com/office/word/2010/wordprocessingGroup" xmlns:wpi="http://schemas.microsoft.com/office/word/2010/wordprocessingInk" xmlns:wne="http://schemas.microsoft.com/office/word/2006/wordml" xmlns:wps="http://schemas.microsoft.com/office/word/2010/wordprocessingShape" mc:Ignorable="w14 w15 w16se wp14">
+<w:endnotes xmlns:wpc="http://schemas.microsoft.com/office/word/2010/wordprocessingCanvas" xmlns:cx="http://schemas.microsoft.com/office/drawing/2014/chartex" xmlns:cx1="http://schemas.microsoft.com/office/drawing/2015/9/8/chartex" xmlns:cx2="http://schemas.microsoft.com/office/drawing/2015/10/21/chartex" xmlns:cx3="http://schemas.microsoft.com/office/drawing/2016/5/9/chartex" xmlns:cx4="http://schemas.microsoft.com/office/drawing/2016/5/10/chartex" xmlns:cx5="http://schemas.microsoft.com/office/drawing/2016/5/11/chartex" xmlns:cx6="http://schemas.microsoft.com/office/drawing/2016/5/12/chartex" xmlns:cx7="http://schemas.microsoft.com/office/drawing/2016/5/13/chartex" xmlns:cx8="http://schemas.microsoft.com/office/drawing/2016/5/14/chartex" xmlns:mc="http://schemas.openxmlformats.org/markup-compatibility/2006" xmlns:aink="http://schemas.microsoft.com/office/drawing/2016/ink" xmlns:am3d="http://schemas.microsoft.com/office/drawing/2017/model3d" xmlns:o="urn:schemas-microsoft-com:office:office" xmlns:r="http://schemas.openxmlformats.org/officeDocument/2006/relationships" xmlns:m="http://schemas.openxmlformats.org/officeDocument/2006/math" xmlns:v="urn:schemas-microsoft-com:vml" xmlns:wp14="http://schemas.microsoft.com/office/word/2010/wordprocessingDrawing" xmlns:wp="http://schemas.openxmlformats.org/drawingml/2006/wordprocessingDrawing" xmlns:w10="urn:schemas-microsoft-com:office:word" xmlns:w="http://schemas.openxmlformats.org/wordprocessingml/2006/main" xmlns:w14="http://schemas.microsoft.com/office/word/2010/wordml" xmlns:w15="http://schemas.microsoft.com/office/word/2012/wordml" xmlns:w16cid="http://schemas.microsoft.com/office/word/2016/wordml/cid" xmlns:w16se="http://schemas.microsoft.com/office/word/2015/wordml/symex" xmlns:wpg="http://schemas.microsoft.com/office/word/2010/wordprocessingGroup" xmlns:wpi="http://schemas.microsoft.com/office/word/2010/wordprocessingInk" xmlns:wne="http://schemas.microsoft.com/office/word/2006/wordml" xmlns:wps="http://schemas.microsoft.com/office/word/2010/wordprocessingShape" mc:Ignorable="w14 w15 w16se w16cid wp14">
   <w:endnote w:type="separator" w:id="-1">
     <w:p>
       <w:r>
@@ -4203,7 +4299,7 @@
 </file>
 
 <file path=word/footer1.xml><?xml version="1.0" encoding="utf-8"?>
-<w:ftr xmlns:wpc="http://schemas.microsoft.com/office/word/2010/wordprocessingCanvas" xmlns:cx="http://schemas.microsoft.com/office/drawing/2014/chartex" xmlns:cx1="http://schemas.microsoft.com/office/drawing/2015/9/8/chartex" xmlns:cx2="http://schemas.microsoft.com/office/drawing/2015/10/21/chartex" xmlns:cx3="http://schemas.microsoft.com/office/drawing/2016/5/9/chartex" xmlns:cx4="http://schemas.microsoft.com/office/drawing/2016/5/10/chartex" xmlns:cx5="http://schemas.microsoft.com/office/drawing/2016/5/11/chartex" xmlns:mc="http://schemas.openxmlformats.org/markup-compatibility/2006" xmlns:o="urn:schemas-microsoft-com:office:office" xmlns:r="http://schemas.openxmlformats.org/officeDocument/2006/relationships" xmlns:m="http://schemas.openxmlformats.org/officeDocument/2006/math" xmlns:v="urn:schemas-microsoft-com:vml" xmlns:wp14="http://schemas.microsoft.com/office/word/2010/wordprocessingDrawing" xmlns:wp="http://schemas.openxmlformats.org/drawingml/2006/wordprocessingDrawing" xmlns:w10="urn:schemas-microsoft-com:office:word" xmlns:w="http://schemas.openxmlformats.org/wordprocessingml/2006/main" xmlns:w14="http://schemas.microsoft.com/office/word/2010/wordml" xmlns:w15="http://schemas.microsoft.com/office/word/2012/wordml" xmlns:w16se="http://schemas.microsoft.com/office/word/2015/wordml/symex" xmlns:wpg="http://schemas.microsoft.com/office/word/2010/wordprocessingGroup" xmlns:wpi="http://schemas.microsoft.com/office/word/2010/wordprocessingInk" xmlns:wne="http://schemas.microsoft.com/office/word/2006/wordml" xmlns:wps="http://schemas.microsoft.com/office/word/2010/wordprocessingShape" mc:Ignorable="w14 w15 w16se wp14">
+<w:ftr xmlns:wpc="http://schemas.microsoft.com/office/word/2010/wordprocessingCanvas" xmlns:cx="http://schemas.microsoft.com/office/drawing/2014/chartex" xmlns:cx1="http://schemas.microsoft.com/office/drawing/2015/9/8/chartex" xmlns:cx2="http://schemas.microsoft.com/office/drawing/2015/10/21/chartex" xmlns:cx3="http://schemas.microsoft.com/office/drawing/2016/5/9/chartex" xmlns:cx4="http://schemas.microsoft.com/office/drawing/2016/5/10/chartex" xmlns:cx5="http://schemas.microsoft.com/office/drawing/2016/5/11/chartex" xmlns:cx6="http://schemas.microsoft.com/office/drawing/2016/5/12/chartex" xmlns:cx7="http://schemas.microsoft.com/office/drawing/2016/5/13/chartex" xmlns:cx8="http://schemas.microsoft.com/office/drawing/2016/5/14/chartex" xmlns:mc="http://schemas.openxmlformats.org/markup-compatibility/2006" xmlns:aink="http://schemas.microsoft.com/office/drawing/2016/ink" xmlns:am3d="http://schemas.microsoft.com/office/drawing/2017/model3d" xmlns:o="urn:schemas-microsoft-com:office:office" xmlns:r="http://schemas.openxmlformats.org/officeDocument/2006/relationships" xmlns:m="http://schemas.openxmlformats.org/officeDocument/2006/math" xmlns:v="urn:schemas-microsoft-com:vml" xmlns:wp14="http://schemas.microsoft.com/office/word/2010/wordprocessingDrawing" xmlns:wp="http://schemas.openxmlformats.org/drawingml/2006/wordprocessingDrawing" xmlns:w10="urn:schemas-microsoft-com:office:word" xmlns:w="http://schemas.openxmlformats.org/wordprocessingml/2006/main" xmlns:w14="http://schemas.microsoft.com/office/word/2010/wordml" xmlns:w15="http://schemas.microsoft.com/office/word/2012/wordml" xmlns:w16cid="http://schemas.microsoft.com/office/word/2016/wordml/cid" xmlns:w16se="http://schemas.microsoft.com/office/word/2015/wordml/symex" xmlns:wpg="http://schemas.microsoft.com/office/word/2010/wordprocessingGroup" xmlns:wpi="http://schemas.microsoft.com/office/word/2010/wordprocessingInk" xmlns:wne="http://schemas.microsoft.com/office/word/2006/wordml" xmlns:wps="http://schemas.microsoft.com/office/word/2010/wordprocessingShape" mc:Ignorable="w14 w15 w16se w16cid wp14">
   <w:p>
     <w:pPr>
       <w:pStyle w:val="Footer"/>
@@ -4247,7 +4343,7 @@
         <w:rFonts w:ascii="Tahoma" w:hAnsi="Tahoma" w:cs="Tahoma"/>
         <w:noProof/>
       </w:rPr>
-      <w:t>3</w:t>
+      <w:t>2</w:t>
     </w:r>
     <w:r>
       <w:rPr>
@@ -4369,7 +4465,7 @@
 </file>
 
 <file path=word/footnotes.xml><?xml version="1.0" encoding="utf-8"?>
-<w:footnotes xmlns:wpc="http://schemas.microsoft.com/office/word/2010/wordprocessingCanvas" xmlns:cx="http://schemas.microsoft.com/office/drawing/2014/chartex" xmlns:cx1="http://schemas.microsoft.com/office/drawing/2015/9/8/chartex" xmlns:cx2="http://schemas.microsoft.com/office/drawing/2015/10/21/chartex" xmlns:cx3="http://schemas.microsoft.com/office/drawing/2016/5/9/chartex" xmlns:cx4="http://schemas.microsoft.com/office/drawing/2016/5/10/chartex" xmlns:cx5="http://schemas.microsoft.com/office/drawing/2016/5/11/chartex" xmlns:mc="http://schemas.openxmlformats.org/markup-compatibility/2006" xmlns:o="urn:schemas-microsoft-com:office:office" xmlns:r="http://schemas.openxmlformats.org/officeDocument/2006/relationships" xmlns:m="http://schemas.openxmlformats.org/officeDocument/2006/math" xmlns:v="urn:schemas-microsoft-com:vml" xmlns:wp14="http://schemas.microsoft.com/office/word/2010/wordprocessingDrawing" xmlns:wp="http://schemas.openxmlformats.org/drawingml/2006/wordprocessingDrawing" xmlns:w10="urn:schemas-microsoft-com:office:word" xmlns:w="http://schemas.openxmlformats.org/wordprocessingml/2006/main" xmlns:w14="http://schemas.microsoft.com/office/word/2010/wordml" xmlns:w15="http://schemas.microsoft.com/office/word/2012/wordml" xmlns:w16se="http://schemas.microsoft.com/office/word/2015/wordml/symex" xmlns:wpg="http://schemas.microsoft.com/office/word/2010/wordprocessingGroup" xmlns:wpi="http://schemas.microsoft.com/office/word/2010/wordprocessingInk" xmlns:wne="http://schemas.microsoft.com/office/word/2006/wordml" xmlns:wps="http://schemas.microsoft.com/office/word/2010/wordprocessingShape" mc:Ignorable="w14 w15 w16se wp14">
+<w:footnotes xmlns:wpc="http://schemas.microsoft.com/office/word/2010/wordprocessingCanvas" xmlns:cx="http://schemas.microsoft.com/office/drawing/2014/chartex" xmlns:cx1="http://schemas.microsoft.com/office/drawing/2015/9/8/chartex" xmlns:cx2="http://schemas.microsoft.com/office/drawing/2015/10/21/chartex" xmlns:cx3="http://schemas.microsoft.com/office/drawing/2016/5/9/chartex" xmlns:cx4="http://schemas.microsoft.com/office/drawing/2016/5/10/chartex" xmlns:cx5="http://schemas.microsoft.com/office/drawing/2016/5/11/chartex" xmlns:cx6="http://schemas.microsoft.com/office/drawing/2016/5/12/chartex" xmlns:cx7="http://schemas.microsoft.com/office/drawing/2016/5/13/chartex" xmlns:cx8="http://schemas.microsoft.com/office/drawing/2016/5/14/chartex" xmlns:mc="http://schemas.openxmlformats.org/markup-compatibility/2006" xmlns:aink="http://schemas.microsoft.com/office/drawing/2016/ink" xmlns:am3d="http://schemas.microsoft.com/office/drawing/2017/model3d" xmlns:o="urn:schemas-microsoft-com:office:office" xmlns:r="http://schemas.openxmlformats.org/officeDocument/2006/relationships" xmlns:m="http://schemas.openxmlformats.org/officeDocument/2006/math" xmlns:v="urn:schemas-microsoft-com:vml" xmlns:wp14="http://schemas.microsoft.com/office/word/2010/wordprocessingDrawing" xmlns:wp="http://schemas.openxmlformats.org/drawingml/2006/wordprocessingDrawing" xmlns:w10="urn:schemas-microsoft-com:office:word" xmlns:w="http://schemas.openxmlformats.org/wordprocessingml/2006/main" xmlns:w14="http://schemas.microsoft.com/office/word/2010/wordml" xmlns:w15="http://schemas.microsoft.com/office/word/2012/wordml" xmlns:w16cid="http://schemas.microsoft.com/office/word/2016/wordml/cid" xmlns:w16se="http://schemas.microsoft.com/office/word/2015/wordml/symex" xmlns:wpg="http://schemas.microsoft.com/office/word/2010/wordprocessingGroup" xmlns:wpi="http://schemas.microsoft.com/office/word/2010/wordprocessingInk" xmlns:wne="http://schemas.microsoft.com/office/word/2006/wordml" xmlns:wps="http://schemas.microsoft.com/office/word/2010/wordprocessingShape" mc:Ignorable="w14 w15 w16se w16cid wp14">
   <w:footnote w:type="separator" w:id="-1">
     <w:p>
       <w:r>
@@ -4388,7 +4484,7 @@
 </file>
 
 <file path=word/header1.xml><?xml version="1.0" encoding="utf-8"?>
-<w:hdr xmlns:wpc="http://schemas.microsoft.com/office/word/2010/wordprocessingCanvas" xmlns:cx="http://schemas.microsoft.com/office/drawing/2014/chartex" xmlns:cx1="http://schemas.microsoft.com/office/drawing/2015/9/8/chartex" xmlns:cx2="http://schemas.microsoft.com/office/drawing/2015/10/21/chartex" xmlns:cx3="http://schemas.microsoft.com/office/drawing/2016/5/9/chartex" xmlns:cx4="http://schemas.microsoft.com/office/drawing/2016/5/10/chartex" xmlns:cx5="http://schemas.microsoft.com/office/drawing/2016/5/11/chartex" xmlns:mc="http://schemas.openxmlformats.org/markup-compatibility/2006" xmlns:o="urn:schemas-microsoft-com:office:office" xmlns:r="http://schemas.openxmlformats.org/officeDocument/2006/relationships" xmlns:m="http://schemas.openxmlformats.org/officeDocument/2006/math" xmlns:v="urn:schemas-microsoft-com:vml" xmlns:wp14="http://schemas.microsoft.com/office/word/2010/wordprocessingDrawing" xmlns:wp="http://schemas.openxmlformats.org/drawingml/2006/wordprocessingDrawing" xmlns:w10="urn:schemas-microsoft-com:office:word" xmlns:w="http://schemas.openxmlformats.org/wordprocessingml/2006/main" xmlns:w14="http://schemas.microsoft.com/office/word/2010/wordml" xmlns:w15="http://schemas.microsoft.com/office/word/2012/wordml" xmlns:w16se="http://schemas.microsoft.com/office/word/2015/wordml/symex" xmlns:wpg="http://schemas.microsoft.com/office/word/2010/wordprocessingGroup" xmlns:wpi="http://schemas.microsoft.com/office/word/2010/wordprocessingInk" xmlns:wne="http://schemas.microsoft.com/office/word/2006/wordml" xmlns:wps="http://schemas.microsoft.com/office/word/2010/wordprocessingShape" mc:Ignorable="w14 w15 w16se wp14">
+<w:hdr xmlns:wpc="http://schemas.microsoft.com/office/word/2010/wordprocessingCanvas" xmlns:cx="http://schemas.microsoft.com/office/drawing/2014/chartex" xmlns:cx1="http://schemas.microsoft.com/office/drawing/2015/9/8/chartex" xmlns:cx2="http://schemas.microsoft.com/office/drawing/2015/10/21/chartex" xmlns:cx3="http://schemas.microsoft.com/office/drawing/2016/5/9/chartex" xmlns:cx4="http://schemas.microsoft.com/office/drawing/2016/5/10/chartex" xmlns:cx5="http://schemas.microsoft.com/office/drawing/2016/5/11/chartex" xmlns:cx6="http://schemas.microsoft.com/office/drawing/2016/5/12/chartex" xmlns:cx7="http://schemas.microsoft.com/office/drawing/2016/5/13/chartex" xmlns:cx8="http://schemas.microsoft.com/office/drawing/2016/5/14/chartex" xmlns:mc="http://schemas.openxmlformats.org/markup-compatibility/2006" xmlns:aink="http://schemas.microsoft.com/office/drawing/2016/ink" xmlns:am3d="http://schemas.microsoft.com/office/drawing/2017/model3d" xmlns:o="urn:schemas-microsoft-com:office:office" xmlns:r="http://schemas.openxmlformats.org/officeDocument/2006/relationships" xmlns:m="http://schemas.openxmlformats.org/officeDocument/2006/math" xmlns:v="urn:schemas-microsoft-com:vml" xmlns:wp14="http://schemas.microsoft.com/office/word/2010/wordprocessingDrawing" xmlns:wp="http://schemas.openxmlformats.org/drawingml/2006/wordprocessingDrawing" xmlns:w10="urn:schemas-microsoft-com:office:word" xmlns:w="http://schemas.openxmlformats.org/wordprocessingml/2006/main" xmlns:w14="http://schemas.microsoft.com/office/word/2010/wordml" xmlns:w15="http://schemas.microsoft.com/office/word/2012/wordml" xmlns:w16cid="http://schemas.microsoft.com/office/word/2016/wordml/cid" xmlns:w16se="http://schemas.microsoft.com/office/word/2015/wordml/symex" xmlns:wpg="http://schemas.microsoft.com/office/word/2010/wordprocessingGroup" xmlns:wpi="http://schemas.microsoft.com/office/word/2010/wordprocessingInk" xmlns:wne="http://schemas.microsoft.com/office/word/2006/wordml" xmlns:wps="http://schemas.microsoft.com/office/word/2010/wordprocessingShape" mc:Ignorable="w14 w15 w16se w16cid wp14">
   <w:p>
     <w:pPr>
       <w:pStyle w:val="Header"/>
@@ -4694,6 +4790,13 @@
               <w:iCs/>
             </w:rPr>
           </w:pPr>
+          <w:r>
+            <w:rPr>
+              <w:b/>
+              <w:iCs/>
+            </w:rPr>
+            <w:t>Robert Williams</w:t>
+          </w:r>
         </w:p>
       </w:tc>
       <w:tc>
@@ -4730,6 +4833,13 @@
               <w:b/>
             </w:rPr>
           </w:pPr>
+          <w:r>
+            <w:rPr>
+              <w:rFonts w:ascii="Tahoma" w:hAnsi="Tahoma"/>
+              <w:b/>
+            </w:rPr>
+            <w:t>8C1</w:t>
+          </w:r>
         </w:p>
       </w:tc>
     </w:tr>
@@ -4750,7 +4860,7 @@
 </file>
 
 <file path=word/styles.xml><?xml version="1.0" encoding="utf-8"?>
-<w:styles xmlns:mc="http://schemas.openxmlformats.org/markup-compatibility/2006" xmlns:r="http://schemas.openxmlformats.org/officeDocument/2006/relationships" xmlns:w="http://schemas.openxmlformats.org/wordprocessingml/2006/main" xmlns:w14="http://schemas.microsoft.com/office/word/2010/wordml" xmlns:w15="http://schemas.microsoft.com/office/word/2012/wordml" xmlns:w16se="http://schemas.microsoft.com/office/word/2015/wordml/symex" mc:Ignorable="w14 w15 w16se">
+<w:styles xmlns:mc="http://schemas.openxmlformats.org/markup-compatibility/2006" xmlns:r="http://schemas.openxmlformats.org/officeDocument/2006/relationships" xmlns:w="http://schemas.openxmlformats.org/wordprocessingml/2006/main" xmlns:w14="http://schemas.microsoft.com/office/word/2010/wordml" xmlns:w15="http://schemas.microsoft.com/office/word/2012/wordml" xmlns:w16cid="http://schemas.microsoft.com/office/word/2016/wordml/cid" xmlns:w16se="http://schemas.microsoft.com/office/word/2015/wordml/symex" mc:Ignorable="w14 w15 w16se w16cid">
   <w:docDefaults>
     <w:rPrDefault>
       <w:rPr>
@@ -4760,7 +4870,7 @@
     </w:rPrDefault>
     <w:pPrDefault/>
   </w:docDefaults>
-  <w:latentStyles w:defLockedState="0" w:defUIPriority="0" w:defSemiHidden="0" w:defUnhideWhenUsed="0" w:defQFormat="0" w:count="374">
+  <w:latentStyles w:defLockedState="0" w:defUIPriority="0" w:defSemiHidden="0" w:defUnhideWhenUsed="0" w:defQFormat="0" w:count="375">
     <w:lsdException w:name="Normal" w:qFormat="1"/>
     <w:lsdException w:name="heading 1" w:qFormat="1"/>
     <w:lsdException w:name="heading 2" w:qFormat="1"/>
@@ -4776,7 +4886,8 @@
     <w:lsdException w:name="Subtitle" w:qFormat="1"/>
     <w:lsdException w:name="Strong" w:qFormat="1"/>
     <w:lsdException w:name="Emphasis" w:qFormat="1"/>
-    <w:lsdException w:name="Normal Table" w:semiHidden="1" w:unhideWhenUsed="1"/>
+    <w:lsdException w:name="HTML Variable" w:semiHidden="1" w:unhideWhenUsed="1"/>
+    <w:lsdException w:name="Outline List 3" w:semiHidden="1" w:unhideWhenUsed="1"/>
     <w:lsdException w:name="Table Simple 1" w:semiHidden="1" w:unhideWhenUsed="1"/>
     <w:lsdException w:name="Table Simple 2" w:semiHidden="1" w:unhideWhenUsed="1"/>
     <w:lsdException w:name="Table Simple 3" w:semiHidden="1" w:unhideWhenUsed="1"/>
@@ -4818,8 +4929,7 @@
     <w:lsdException w:name="Table Subtle 2" w:semiHidden="1" w:unhideWhenUsed="1"/>
     <w:lsdException w:name="Table Web 1" w:semiHidden="1" w:unhideWhenUsed="1"/>
     <w:lsdException w:name="Table Web 2" w:semiHidden="1" w:unhideWhenUsed="1"/>
-    <w:lsdException w:name="Table Web 3" w:semiHidden="1" w:unhideWhenUsed="1"/>
-    <w:lsdException w:name="Table Theme" w:semiHidden="1" w:unhideWhenUsed="1"/>
+    <w:lsdException w:name="Balloon Text" w:semiHidden="1" w:unhideWhenUsed="1"/>
     <w:lsdException w:name="Placeholder Text" w:semiHidden="1" w:uiPriority="99"/>
     <w:lsdException w:name="No Spacing" w:uiPriority="1" w:qFormat="1"/>
     <w:lsdException w:name="Light Shading" w:uiPriority="60"/>
@@ -5038,6 +5148,7 @@
     <w:lsdException w:name="Mention" w:semiHidden="1" w:uiPriority="99" w:unhideWhenUsed="1"/>
     <w:lsdException w:name="Smart Hyperlink" w:semiHidden="1" w:uiPriority="99" w:unhideWhenUsed="1"/>
     <w:lsdException w:name="Hashtag" w:semiHidden="1" w:uiPriority="99" w:unhideWhenUsed="1"/>
+    <w:lsdException w:name="Unresolved Mention" w:semiHidden="1" w:uiPriority="99" w:unhideWhenUsed="1"/>
   </w:latentStyles>
   <w:style w:type="paragraph" w:default="1" w:styleId="Normal">
     <w:name w:val="Normal"/>

</xml_diff>